<commit_message>
Making progress on task 14.
Former-commit-id: 92fbbf45b717eccdd1a6645485c403342070de48
</commit_message>
<xml_diff>
--- a/14 - Spike - Command Pattern/Task 14 Spike Report - Command Pattern.docx
+++ b/14 - Spike - Command Pattern/Task 14 Spike Report - Command Pattern.docx
@@ -306,7 +306,13 @@
         <w:jc w:val="both"/>
       </w:pPr>
       <w:r>
-        <w:t>I had a look at the python Zorkish Adventure demo code for an idea of how to do the command pattern properly. I noticed that all commands were named “CommandSomething”, which I thought was a good idea and realised I hadn’t done that with the stage classes. So I went back and renamed the stage classes and files to be “StageSomething”, and fixed up all their #includes statements to reference the new file names.</w:t>
+        <w:t xml:space="preserve">I had a look at the python Zorkish Adventure demo code for an idea of how to do the command pattern </w:t>
+      </w:r>
+      <w:r>
+        <w:t>more formally than my own prior implementation of the look, move, take, put, and drop commands</w:t>
+      </w:r>
+      <w:r>
+        <w:t>. I noticed that all commands were named “CommandSomething”, which I thought was a good idea and realised I hadn’t done that with the stage classes. So I went back and renamed the stage classes and files to be “StageSomething”, and fixed up all their #includes statements to reference the new file names.</w:t>
       </w:r>
     </w:p>
     <w:p>
@@ -418,34 +424,15 @@
     </w:p>
     <w:p>
       <w:pPr>
-        <w:pStyle w:val="Heading1"/>
-      </w:pPr>
-      <w:r>
-        <w:t>Command Pattern UML Class Diagram:</w:t>
-      </w:r>
-    </w:p>
-    <w:p>
-      <w:pPr>
-        <w:pStyle w:val="Heading1"/>
-        <w:jc w:val="both"/>
-      </w:pPr>
-      <w:r>
-        <w:t>What we found out</w:t>
-      </w:r>
-      <w:r>
-        <w:t>:</w:t>
-      </w:r>
-    </w:p>
-    <w:p>
-      <w:pPr>
         <w:pStyle w:val="ListParagraph"/>
         <w:numPr>
           <w:ilvl w:val="0"/>
           <w:numId w:val="12"/>
         </w:numPr>
-      </w:pPr>
-      <w:r>
-        <w:t>Not a bad idea with a state pattern or command pattern to name state or command classes “CommandSomething” rather than just “Something”, for ease of recognition and organising.</w:t>
+        <w:jc w:val="both"/>
+      </w:pPr>
+      <w:r>
+        <w:t xml:space="preserve">I noticed I had a number of signed unsigned mismatch warnings, so I went through each and cast each instance of a size_t causing the warning as an int. </w:t>
       </w:r>
     </w:p>
     <w:p>
@@ -455,12 +442,158 @@
           <w:ilvl w:val="0"/>
           <w:numId w:val="12"/>
         </w:numPr>
-      </w:pPr>
-      <w:r>
-        <w:t>It’s a good idea to have the CommandManager check with each Command if it can process input, and then pass said input to the Command via the CommandManager. It’s pretty extensible, only requiring that the CommandManager have each new Command in its list of Commands rather than requiring new if statement clauses for each new Command; and it’s pretty safe, as only CommandManager is checking with each Command, rather than having other classes fetch each or all Commands from CommandManager and then calling CanProcess() and Process() directly.</w:t>
+        <w:jc w:val="both"/>
+      </w:pPr>
+      <w:r>
+        <w:t>I removed the calls to StageGameplay.Drop()</w:t>
+      </w:r>
+      <w:r>
+        <w:t xml:space="preserve"> and StageGameplay.PutIn()</w:t>
+      </w:r>
+      <w:r>
+        <w:t xml:space="preserve"> and adapted the method</w:t>
+      </w:r>
+      <w:r>
+        <w:t>s</w:t>
+      </w:r>
+      <w:r>
+        <w:t xml:space="preserve"> into </w:t>
+      </w:r>
+      <w:r>
+        <w:t>their</w:t>
+      </w:r>
+      <w:r>
+        <w:t xml:space="preserve"> own Command class</w:t>
+      </w:r>
+      <w:r>
+        <w:t>es</w:t>
+      </w:r>
+      <w:r>
+        <w:t xml:space="preserve"> – CommandDrop</w:t>
+      </w:r>
+      <w:r>
+        <w:t xml:space="preserve"> and CommandPut</w:t>
+      </w:r>
+      <w:r>
+        <w:t xml:space="preserve"> – and added </w:t>
+      </w:r>
+      <w:r>
+        <w:t>them</w:t>
+      </w:r>
+      <w:r>
+        <w:t xml:space="preserve"> to the CommandManager. </w:t>
+      </w:r>
+    </w:p>
+    <w:p>
+      <w:pPr>
+        <w:pStyle w:val="ListParagraph"/>
+        <w:numPr>
+          <w:ilvl w:val="0"/>
+          <w:numId w:val="12"/>
+        </w:numPr>
+        <w:jc w:val="both"/>
+      </w:pPr>
+      <w:r>
+        <w:t>I removed the calls to StageGameplay.Take() and adapted the method into its own class, folding in its extra checks in StageGameplay.Update() into CommandTake.StandardiseInput() so that it would still be able to process “pick up” the same as “take”.</w:t>
+      </w:r>
+    </w:p>
+    <w:p>
+      <w:pPr>
+        <w:pStyle w:val="ListParagraph"/>
+        <w:numPr>
+          <w:ilvl w:val="0"/>
+          <w:numId w:val="12"/>
+        </w:numPr>
+        <w:jc w:val="both"/>
+      </w:pPr>
+      <w:r>
+        <w:t>I went back to CommandLook and added to it its own StandardiseInput() method to convert “inventory” into “look at inventory”, and removed the custom inventory check from CommandLook.Process().</w:t>
+      </w:r>
+    </w:p>
+    <w:p>
+      <w:pPr>
+        <w:pStyle w:val="ListParagraph"/>
+        <w:numPr>
+          <w:ilvl w:val="0"/>
+          <w:numId w:val="12"/>
+        </w:numPr>
+        <w:jc w:val="both"/>
+      </w:pPr>
+      <w:r>
+        <w:t>I took the “hiscore” and “quit” checks in StageGameplay.Update() and adapted them into their own Command classes.</w:t>
+      </w:r>
+    </w:p>
+    <w:p>
+      <w:pPr>
+        <w:pStyle w:val="ListParagraph"/>
+        <w:numPr>
+          <w:ilvl w:val="0"/>
+          <w:numId w:val="12"/>
+        </w:numPr>
+        <w:jc w:val="both"/>
+      </w:pPr>
+      <w:r>
+        <w:t xml:space="preserve">I added to Command an abstract GetSyntax() method, and took each command’s syntax from StageHelp and added them as the result of their respective GetSyntax() methods, as well as the command’s name and description. To each, I also added a check for any aliases for the command’s main keyword, listing them with the rest of the syntax if there were any. For CommandMove, I also had it perform a similar check for direction aliases. I then added to CommandManager GetSyntaxes() to compile all syntaxes together for printing by StageHelp, as well as the new CommandHelp. </w:t>
+      </w:r>
+    </w:p>
+    <w:p>
+      <w:pPr>
+        <w:pStyle w:val="ListParagraph"/>
+        <w:numPr>
+          <w:ilvl w:val="0"/>
+          <w:numId w:val="12"/>
+        </w:numPr>
+        <w:jc w:val="both"/>
+      </w:pPr>
+      <w:r>
+        <w:t>I added to Command ResetAliases() to overwrite a command’s aliases vector with a blank vector (CommandMove’s overwrites directionAliases as well), gave CommandManager a method to trigger ResetAliases() for all commands, and added to Game.SetStage() a check for if the current stage is StageGameplay, calling CommandManager.ResetAliases() if it was StageGameplay, so that StageHelp wouldn’t erroneously display command and direction aliases loaded from a world the player was no longer playing inside of.</w:t>
       </w:r>
       <w:bookmarkStart w:id="0" w:name="_GoBack"/>
       <w:bookmarkEnd w:id="0"/>
+    </w:p>
+    <w:p>
+      <w:pPr>
+        <w:pStyle w:val="Heading1"/>
+      </w:pPr>
+      <w:r>
+        <w:t>Command Pattern UML Class Diagram:</w:t>
+      </w:r>
+    </w:p>
+    <w:p>
+      <w:pPr>
+        <w:pStyle w:val="Heading1"/>
+        <w:jc w:val="both"/>
+      </w:pPr>
+      <w:r>
+        <w:t>What we found out</w:t>
+      </w:r>
+      <w:r>
+        <w:t>:</w:t>
+      </w:r>
+    </w:p>
+    <w:p>
+      <w:pPr>
+        <w:pStyle w:val="ListParagraph"/>
+        <w:numPr>
+          <w:ilvl w:val="0"/>
+          <w:numId w:val="12"/>
+        </w:numPr>
+      </w:pPr>
+      <w:r>
+        <w:t>Not a bad idea with a state pattern or command pattern to name state or command classes “CommandSomething” rather than just “Something”, for ease of recognition and organising.</w:t>
+      </w:r>
+    </w:p>
+    <w:p>
+      <w:pPr>
+        <w:pStyle w:val="ListParagraph"/>
+        <w:numPr>
+          <w:ilvl w:val="0"/>
+          <w:numId w:val="12"/>
+        </w:numPr>
+      </w:pPr>
+      <w:r>
+        <w:t>It’s a good idea to have the CommandManager check with each Command if it can process input, and then pass said input to the Command via the CommandManager. It’s pretty extensible, only requiring that the CommandManager have each new Command in its list of Commands rather than requiring new if statement clauses for each new Command; and it’s pretty safe, as only CommandManager is checking with each Command, rather than having other classes fetch each or all Commands from CommandManager and then calling CanProcess() and Process() directly.</w:t>
+      </w:r>
     </w:p>
     <w:sectPr>
       <w:headerReference w:type="default" r:id="rId7"/>

</xml_diff>